<commit_message>
Added the latest files
</commit_message>
<xml_diff>
--- a/62178_62150_w16prj_SI_REQ_final.docx
+++ b/62178_62150_w16prj_SI_REQ_final.docx
@@ -1413,12 +1413,12 @@
           <wp:inline distB="114300" distT="114300" distL="114300" distR="114300">
             <wp:extent cx="3429000" cy="1809750"/>
             <wp:effectExtent b="0" l="0" r="0" t="0"/>
-            <wp:docPr id="1" name="image6.png"/>
+            <wp:docPr id="1" name="image8.png"/>
             <a:graphic>
               <a:graphicData uri="http://schemas.openxmlformats.org/drawingml/2006/picture">
                 <pic:pic>
                   <pic:nvPicPr>
-                    <pic:cNvPr id="0" name="image6.png"/>
+                    <pic:cNvPr id="0" name="image8.png"/>
                     <pic:cNvPicPr preferRelativeResize="0"/>
                   </pic:nvPicPr>
                   <pic:blipFill>
@@ -1475,12 +1475,12 @@
           <wp:inline distB="114300" distT="114300" distL="114300" distR="114300">
             <wp:extent cx="5734050" cy="1290566"/>
             <wp:effectExtent b="0" l="0" r="0" t="0"/>
-            <wp:docPr id="3" name="image3.png"/>
+            <wp:docPr id="3" name="image2.png"/>
             <a:graphic>
               <a:graphicData uri="http://schemas.openxmlformats.org/drawingml/2006/picture">
                 <pic:pic>
                   <pic:nvPicPr>
-                    <pic:cNvPr id="0" name="image3.png"/>
+                    <pic:cNvPr id="0" name="image2.png"/>
                     <pic:cNvPicPr preferRelativeResize="0"/>
                   </pic:nvPicPr>
                   <pic:blipFill>
@@ -1550,12 +1550,12 @@
           <wp:inline distB="114300" distT="114300" distL="114300" distR="114300">
             <wp:extent cx="4562475" cy="838200"/>
             <wp:effectExtent b="0" l="0" r="0" t="0"/>
-            <wp:docPr id="8" name="image2.png"/>
+            <wp:docPr id="8" name="image1.png"/>
             <a:graphic>
               <a:graphicData uri="http://schemas.openxmlformats.org/drawingml/2006/picture">
                 <pic:pic>
                   <pic:nvPicPr>
-                    <pic:cNvPr id="0" name="image2.png"/>
+                    <pic:cNvPr id="0" name="image1.png"/>
                     <pic:cNvPicPr preferRelativeResize="0"/>
                   </pic:nvPicPr>
                   <pic:blipFill>
@@ -1624,12 +1624,12 @@
           <wp:inline distB="114300" distT="114300" distL="114300" distR="114300">
             <wp:extent cx="5734050" cy="2200275"/>
             <wp:effectExtent b="0" l="0" r="0" t="0"/>
-            <wp:docPr id="6" name="image4.png"/>
+            <wp:docPr id="6" name="image6.png"/>
             <a:graphic>
               <a:graphicData uri="http://schemas.openxmlformats.org/drawingml/2006/picture">
                 <pic:pic>
                   <pic:nvPicPr>
-                    <pic:cNvPr id="0" name="image4.png"/>
+                    <pic:cNvPr id="0" name="image6.png"/>
                     <pic:cNvPicPr preferRelativeResize="0"/>
                   </pic:nvPicPr>
                   <pic:blipFill>
@@ -1822,12 +1822,12 @@
           <wp:inline distB="114300" distT="114300" distL="114300" distR="114300">
             <wp:extent cx="5731200" cy="2603500"/>
             <wp:effectExtent b="0" l="0" r="0" t="0"/>
-            <wp:docPr id="5" name="image1.png"/>
+            <wp:docPr id="5" name="image3.png"/>
             <a:graphic>
               <a:graphicData uri="http://schemas.openxmlformats.org/drawingml/2006/picture">
                 <pic:pic>
                   <pic:nvPicPr>
-                    <pic:cNvPr id="0" name="image1.png"/>
+                    <pic:cNvPr id="0" name="image3.png"/>
                     <pic:cNvPicPr preferRelativeResize="0"/>
                   </pic:nvPicPr>
                   <pic:blipFill>
@@ -1896,12 +1896,12 @@
           <wp:inline distB="114300" distT="114300" distL="114300" distR="114300">
             <wp:extent cx="5731200" cy="3124200"/>
             <wp:effectExtent b="0" l="0" r="0" t="0"/>
-            <wp:docPr id="4" name="image8.png"/>
+            <wp:docPr id="4" name="image4.png"/>
             <a:graphic>
               <a:graphicData uri="http://schemas.openxmlformats.org/drawingml/2006/picture">
                 <pic:pic>
                   <pic:nvPicPr>
-                    <pic:cNvPr id="0" name="image8.png"/>
+                    <pic:cNvPr id="0" name="image4.png"/>
                     <pic:cNvPicPr preferRelativeResize="0"/>
                   </pic:nvPicPr>
                   <pic:blipFill>
@@ -3274,7 +3274,7 @@
         <w:rPr>
           <w:rtl w:val="0"/>
         </w:rPr>
-        <w:t xml:space="preserve">Предал (подпис): ………………………….</w:t>
+        <w:t xml:space="preserve">Предали (подпис):1 ………………………….</w:t>
       </w:r>
     </w:p>
     <w:p>
@@ -3294,7 +3294,46 @@
           <w:i w:val="1"/>
           <w:rtl w:val="0"/>
         </w:rPr>
-        <w:t xml:space="preserve">фн, имена, спец., група</w:t>
+        <w:t xml:space="preserve">62178, Стефан Пелке, СИ, 3</w:t>
+      </w:r>
+      <w:r>
+        <w:rPr>
+          <w:rtl w:val="0"/>
+        </w:rPr>
+        <w:t xml:space="preserve">/</w:t>
+      </w:r>
+    </w:p>
+    <w:p>
+      <w:pPr>
+        <w:spacing w:after="240" w:before="240" w:lineRule="auto"/>
+        <w:jc w:val="right"/>
+        <w:rPr/>
+      </w:pPr>
+      <w:r>
+        <w:rPr>
+          <w:rtl w:val="0"/>
+        </w:rPr>
+        <w:t xml:space="preserve">2 ………………………….</w:t>
+      </w:r>
+    </w:p>
+    <w:p>
+      <w:pPr>
+        <w:spacing w:after="240" w:before="240" w:lineRule="auto"/>
+        <w:jc w:val="right"/>
+        <w:rPr/>
+      </w:pPr>
+      <w:r>
+        <w:rPr>
+          <w:rtl w:val="0"/>
+        </w:rPr>
+        <w:t xml:space="preserve">/</w:t>
+      </w:r>
+      <w:r>
+        <w:rPr>
+          <w:i w:val="1"/>
+          <w:rtl w:val="0"/>
+        </w:rPr>
+        <w:t xml:space="preserve">62150, Росен Попов, СИ, 1</w:t>
       </w:r>
       <w:r>
         <w:rPr>

</xml_diff>